<commit_message>
added drug discovery section in the manuscript
</commit_message>
<xml_diff>
--- a/NDDs-mutual-pathways-AUG-manuscript_ME-comments_112023.docx
+++ b/NDDs-mutual-pathways-AUG-manuscript_ME-comments_112023.docx
@@ -10934,6 +10934,8 @@
         <w:jc w:val="center"/>
         <w:rPr>
           <w:rFonts w:asciiTheme="majorBidi" w:hAnsiTheme="majorBidi" w:cstheme="majorBidi"/>
+          <w:i/>
+          <w:iCs/>
           <w:sz w:val="24"/>
           <w:szCs w:val="24"/>
         </w:rPr>
@@ -10977,6 +10979,154 @@
           <w:szCs w:val="24"/>
         </w:rPr>
         <w:t xml:space="preserve"> External validation using ROC analysis curve for the selected DEGs in (a) AD, (b) PD, (c) HD</w:t>
+      </w:r>
+    </w:p>
+    <w:p>
+      <w:pPr>
+        <w:spacing w:line="480" w:lineRule="auto"/>
+        <w:rPr>
+          <w:rFonts w:asciiTheme="majorBidi" w:hAnsiTheme="majorBidi" w:cstheme="majorBidi"/>
+          <w:szCs w:val="28"/>
+        </w:rPr>
+      </w:pPr>
+      <w:r>
+        <w:rPr>
+          <w:rFonts w:asciiTheme="majorBidi" w:hAnsiTheme="majorBidi" w:cstheme="majorBidi"/>
+          <w:szCs w:val="28"/>
+        </w:rPr>
+        <w:t>Drug Discovery</w:t>
+      </w:r>
+    </w:p>
+    <w:p>
+      <w:pPr>
+        <w:spacing w:line="480" w:lineRule="auto"/>
+        <w:rPr>
+          <w:sz w:val="24"/>
+          <w:szCs w:val="21"/>
+        </w:rPr>
+      </w:pPr>
+      <w:r>
+        <w:rPr>
+          <w:rFonts w:asciiTheme="majorBidi" w:hAnsiTheme="majorBidi" w:cstheme="majorBidi"/>
+          <w:sz w:val="24"/>
+          <w:szCs w:val="24"/>
+        </w:rPr>
+        <w:tab/>
+        <w:t xml:space="preserve">After filtering the CMAP transcriptomic signatures for FDA-approved drugs, </w:t>
+      </w:r>
+      <w:r>
+        <w:rPr>
+          <w:rFonts w:asciiTheme="majorBidi" w:hAnsiTheme="majorBidi" w:cstheme="majorBidi"/>
+          <w:sz w:val="24"/>
+          <w:szCs w:val="24"/>
+        </w:rPr>
+        <w:t>seventy-three</w:t>
+      </w:r>
+      <w:r>
+        <w:rPr>
+          <w:rFonts w:asciiTheme="majorBidi" w:hAnsiTheme="majorBidi" w:cstheme="majorBidi"/>
+          <w:sz w:val="24"/>
+          <w:szCs w:val="24"/>
+        </w:rPr>
+        <w:t xml:space="preserve"> drugs were found to downregulate the four genes of interest from the mutual pathways between AD, PD, and HD: </w:t>
+      </w:r>
+      <w:r>
+        <w:rPr>
+          <w:sz w:val="24"/>
+          <w:szCs w:val="21"/>
+        </w:rPr>
+        <w:t>NFKB1, NFKBIA, RELA, and SMAD4</w:t>
+      </w:r>
+      <w:r>
+        <w:rPr>
+          <w:sz w:val="24"/>
+          <w:szCs w:val="21"/>
+        </w:rPr>
+        <w:t xml:space="preserve"> (Fig. 7). </w:t>
+      </w:r>
+    </w:p>
+    <w:p>
+      <w:pPr>
+        <w:spacing w:line="480" w:lineRule="auto"/>
+        <w:jc w:val="center"/>
+        <w:rPr>
+          <w:rFonts w:asciiTheme="majorBidi" w:hAnsiTheme="majorBidi" w:cstheme="majorBidi"/>
+          <w:sz w:val="24"/>
+          <w:szCs w:val="24"/>
+        </w:rPr>
+      </w:pPr>
+      <w:r>
+        <w:rPr>
+          <w:rFonts w:asciiTheme="majorBidi" w:hAnsiTheme="majorBidi" w:cstheme="majorBidi"/>
+          <w:noProof/>
+          <w:sz w:val="24"/>
+          <w:szCs w:val="24"/>
+        </w:rPr>
+        <w:lastRenderedPageBreak/>
+        <w:drawing>
+          <wp:inline distT="0" distB="0" distL="0" distR="0" wp14:anchorId="64B25F4C" wp14:editId="4BE84CB2">
+            <wp:extent cx="3441278" cy="7570694"/>
+            <wp:effectExtent l="0" t="0" r="635" b="0"/>
+            <wp:docPr id="771788246" name="Graphic 1"/>
+            <wp:cNvGraphicFramePr>
+              <a:graphicFrameLocks xmlns:a="http://schemas.openxmlformats.org/drawingml/2006/main" noChangeAspect="1"/>
+            </wp:cNvGraphicFramePr>
+            <a:graphic xmlns:a="http://schemas.openxmlformats.org/drawingml/2006/main">
+              <a:graphicData uri="http://schemas.openxmlformats.org/drawingml/2006/picture">
+                <pic:pic xmlns:pic="http://schemas.openxmlformats.org/drawingml/2006/picture">
+                  <pic:nvPicPr>
+                    <pic:cNvPr id="771788246" name="Graphic 771788246"/>
+                    <pic:cNvPicPr/>
+                  </pic:nvPicPr>
+                  <pic:blipFill>
+                    <a:blip r:embed="rId20">
+                      <a:extLst>
+                        <a:ext uri="{28A0092B-C50C-407E-A947-70E740481C1C}">
+                          <a14:useLocalDpi xmlns:a14="http://schemas.microsoft.com/office/drawing/2010/main" val="0"/>
+                        </a:ext>
+                        <a:ext uri="{96DAC541-7B7A-43D3-8B79-37D633B846F1}">
+                          <asvg:svgBlip xmlns:asvg="http://schemas.microsoft.com/office/drawing/2016/SVG/main" r:embed="rId21"/>
+                        </a:ext>
+                      </a:extLst>
+                    </a:blip>
+                    <a:stretch>
+                      <a:fillRect/>
+                    </a:stretch>
+                  </pic:blipFill>
+                  <pic:spPr>
+                    <a:xfrm>
+                      <a:off x="0" y="0"/>
+                      <a:ext cx="3446706" cy="7582636"/>
+                    </a:xfrm>
+                    <a:prstGeom prst="rect">
+                      <a:avLst/>
+                    </a:prstGeom>
+                  </pic:spPr>
+                </pic:pic>
+              </a:graphicData>
+            </a:graphic>
+          </wp:inline>
+        </w:drawing>
+      </w:r>
+    </w:p>
+    <w:p>
+      <w:pPr>
+        <w:spacing w:line="480" w:lineRule="auto"/>
+        <w:jc w:val="center"/>
+        <w:rPr>
+          <w:rFonts w:asciiTheme="majorBidi" w:hAnsiTheme="majorBidi" w:cstheme="majorBidi"/>
+          <w:sz w:val="24"/>
+          <w:szCs w:val="24"/>
+        </w:rPr>
+      </w:pPr>
+      <w:r>
+        <w:rPr>
+          <w:rFonts w:asciiTheme="majorBidi" w:hAnsiTheme="majorBidi" w:cstheme="majorBidi"/>
+          <w:sz w:val="24"/>
+          <w:szCs w:val="24"/>
+        </w:rPr>
+        <w:lastRenderedPageBreak/>
+        <w:t xml:space="preserve">Fig. 7. Connectivity map (CMAP) gene expression profile of the FDA-approved drugs that can downregulate mutual upregulated genes in AD, PD, and HD. </w:t>
       </w:r>
     </w:p>
     <w:p>
@@ -11253,15 +11403,7 @@
           <w:sz w:val="24"/>
           <w:szCs w:val="24"/>
         </w:rPr>
-        <w:t xml:space="preserve"> share common </w:t>
-      </w:r>
-      <w:r>
-        <w:rPr>
-          <w:sz w:val="24"/>
-          <w:szCs w:val="24"/>
-        </w:rPr>
-        <w:lastRenderedPageBreak/>
-        <w:t xml:space="preserve">pathophysiological pathways. In addition to </w:t>
+        <w:t xml:space="preserve"> share common pathophysiological pathways. In addition to </w:t>
       </w:r>
       <w:r>
         <w:rPr>
@@ -11815,6 +11957,7 @@
           <w:sz w:val="24"/>
           <w:szCs w:val="24"/>
         </w:rPr>
+        <w:lastRenderedPageBreak/>
         <w:t>In our study, NF-</w:t>
       </w:r>
       <w:proofErr w:type="spellStart"/>
@@ -12038,16 +12181,7 @@
           <w:sz w:val="24"/>
           <w:szCs w:val="24"/>
         </w:rPr>
-        <w:t xml:space="preserve">. </w:t>
-      </w:r>
-      <w:r>
-        <w:rPr>
-          <w:rFonts w:asciiTheme="majorBidi" w:hAnsiTheme="majorBidi" w:cstheme="majorBidi"/>
-          <w:sz w:val="24"/>
-          <w:szCs w:val="24"/>
-        </w:rPr>
-        <w:lastRenderedPageBreak/>
-        <w:t>TAK1 and the nuclear factor-</w:t>
+        <w:t>. TAK1 and the nuclear factor-</w:t>
       </w:r>
       <w:proofErr w:type="spellStart"/>
       <w:r>
@@ -12595,6 +12729,7 @@
           <w:sz w:val="24"/>
           <w:szCs w:val="24"/>
         </w:rPr>
+        <w:lastRenderedPageBreak/>
         <w:t>Toll-like receptors (TLR) are also involved in the signaling system of the NF-</w:t>
       </w:r>
       <w:proofErr w:type="spellStart"/>
@@ -12782,16 +12917,7 @@
           <w:sz w:val="24"/>
           <w:szCs w:val="24"/>
         </w:rPr>
-        <w:t xml:space="preserve">Antioxidants and </w:t>
-      </w:r>
-      <w:r>
-        <w:rPr>
-          <w:rFonts w:asciiTheme="majorBidi" w:hAnsiTheme="majorBidi" w:cstheme="majorBidi"/>
-          <w:sz w:val="24"/>
-          <w:szCs w:val="24"/>
-        </w:rPr>
-        <w:lastRenderedPageBreak/>
-        <w:t xml:space="preserve">bioflavonoids are other alternatives to alleviate neuroinflammation and improve disease prognosis. Sulforaphane, resveratrol, </w:t>
+        <w:t xml:space="preserve">Antioxidants and bioflavonoids are other alternatives to alleviate neuroinflammation and improve disease prognosis. Sulforaphane, resveratrol, </w:t>
       </w:r>
       <w:proofErr w:type="spellStart"/>
       <w:r>
@@ -13322,7 +13448,16 @@
           <w:sz w:val="24"/>
           <w:szCs w:val="24"/>
         </w:rPr>
-        <w:t>RUNX3 is a runt domain-containing transcription factor that regulates the transforming growth factor (TGF- ß) pathway and upregulates BIM expression. TGF- ß pathway induces apoptosis through BIM and RUNX3 regulation. With activated SMADs and FOXO3A, RUNX3 enhances the transcription of BIM. SMAD4 is a tumor suppressor gene that inhibits epithelial cell proliferation and is upregulated in AD, PD, and HD in our study. Hence, the TGF- ß pathway can be a tumor suppressor pathway in which RUNX3 is considered a tumor suppressor gene, especially in gastric cancer</w:t>
+        <w:t xml:space="preserve">RUNX3 is a runt domain-containing transcription factor that regulates the transforming </w:t>
+      </w:r>
+      <w:r>
+        <w:rPr>
+          <w:rFonts w:asciiTheme="majorBidi" w:hAnsiTheme="majorBidi" w:cstheme="majorBidi"/>
+          <w:sz w:val="24"/>
+          <w:szCs w:val="24"/>
+        </w:rPr>
+        <w:lastRenderedPageBreak/>
+        <w:t>growth factor (TGF- ß) pathway and upregulates BIM expression. TGF- ß pathway induces apoptosis through BIM and RUNX3 regulation. With activated SMADs and FOXO3A, RUNX3 enhances the transcription of BIM. SMAD4 is a tumor suppressor gene that inhibits epithelial cell proliferation and is upregulated in AD, PD, and HD in our study. Hence, the TGF- ß pathway can be a tumor suppressor pathway in which RUNX3 is considered a tumor suppressor gene, especially in gastric cancer</w:t>
       </w:r>
       <w:r>
         <w:rPr>
@@ -13521,7 +13656,6 @@
           <w:sz w:val="24"/>
           <w:szCs w:val="24"/>
         </w:rPr>
-        <w:lastRenderedPageBreak/>
         <w:t xml:space="preserve">Runt-related transcription factors, RUNX3 is expressed in multiple hematopoietic lineages as well as in numerous tissues, including cranial and dorsal root ganglia, thymus, chondrocytes, and the mesenchyme of epidermal appendages. RUNX3 is required </w:t>
       </w:r>
       <w:r>
@@ -13787,6 +13921,7 @@
           <w:sz w:val="32"/>
           <w:szCs w:val="28"/>
         </w:rPr>
+        <w:lastRenderedPageBreak/>
         <w:t>Methods</w:t>
       </w:r>
     </w:p>
@@ -13939,15 +14074,7 @@
           <w:sz w:val="24"/>
           <w:szCs w:val="24"/>
         </w:rPr>
-        <w:t>”, or “Huntington”. The inclusion criteria ‎were as follows: ‎(a) all datasets were genome-wide, (b) the GEO series type was expression profiling by high throughput sequencing, (c) raw data files were available, with control and disease samples of the human brain, (d) all samples were tissue samples and not blood-</w:t>
-      </w:r>
-      <w:r>
-        <w:rPr>
-          <w:sz w:val="24"/>
-          <w:szCs w:val="24"/>
-        </w:rPr>
-        <w:lastRenderedPageBreak/>
-        <w:t xml:space="preserve">derived, and (e) for each study, the total number of available </w:t>
+        <w:t xml:space="preserve">”, or “Huntington”. The inclusion criteria ‎were as follows: ‎(a) all datasets were genome-wide, (b) the GEO series type was expression profiling by high throughput sequencing, (c) raw data files were available, with control and disease samples of the human brain, (d) all samples were tissue samples and not blood-derived, and (e) for each study, the total number of available </w:t>
       </w:r>
       <w:r>
         <w:rPr>
@@ -14176,7 +14303,16 @@
           <w:sz w:val="24"/>
           <w:szCs w:val="24"/>
         </w:rPr>
-        <w:t xml:space="preserve"> ‎‎44. The age of healthy controls ranged from 46 to 97 years, while the patients with PD ranged from 64 to 95 years. The brain tissue samples were obtained from postmortem ‎human brain samples from the prefrontal cortex Brodmann area 9 </w:t>
+        <w:t xml:space="preserve"> ‎‎44. The age </w:t>
+      </w:r>
+      <w:r>
+        <w:rPr>
+          <w:rFonts w:asciiTheme="majorBidi" w:hAnsiTheme="majorBidi" w:cstheme="majorBidi"/>
+          <w:sz w:val="24"/>
+          <w:szCs w:val="24"/>
+        </w:rPr>
+        <w:lastRenderedPageBreak/>
+        <w:t xml:space="preserve">of healthy controls ranged from 46 to 97 years, while the patients with PD ranged from 64 to 95 years. The brain tissue samples were obtained from postmortem ‎human brain samples from the prefrontal cortex Brodmann area 9 </w:t>
       </w:r>
       <w:r>
         <w:rPr>
@@ -14354,16 +14490,7 @@
           <w:sz w:val="24"/>
           <w:szCs w:val="24"/>
         </w:rPr>
-        <w:t xml:space="preserve">RNA-Seq raw counts </w:t>
-      </w:r>
-      <w:r>
-        <w:rPr>
-          <w:rFonts w:asciiTheme="majorBidi" w:hAnsiTheme="majorBidi" w:cstheme="majorBidi"/>
-          <w:sz w:val="24"/>
-          <w:szCs w:val="24"/>
-        </w:rPr>
-        <w:lastRenderedPageBreak/>
-        <w:t>were analyzed separately</w:t>
+        <w:t>RNA-Seq raw counts were analyzed separately</w:t>
       </w:r>
       <w:commentRangeEnd w:id="33"/>
       <w:r>
@@ -14804,7 +14931,16 @@
           <w:sz w:val="24"/>
           <w:szCs w:val="24"/>
         </w:rPr>
-        <w:t xml:space="preserve">Volcano plots visualized gene expression in each disease using </w:t>
+        <w:t xml:space="preserve">Volcano plots </w:t>
+      </w:r>
+      <w:r>
+        <w:rPr>
+          <w:rFonts w:asciiTheme="majorBidi" w:hAnsiTheme="majorBidi" w:cstheme="majorBidi"/>
+          <w:sz w:val="24"/>
+          <w:szCs w:val="24"/>
+        </w:rPr>
+        <w:lastRenderedPageBreak/>
+        <w:t xml:space="preserve">visualized gene expression in each disease using </w:t>
       </w:r>
       <w:r>
         <w:rPr>
@@ -15165,6 +15301,377 @@
           <w:szCs w:val="24"/>
         </w:rPr>
         <w:t xml:space="preserve">. </w:t>
+      </w:r>
+    </w:p>
+    <w:p>
+      <w:pPr>
+        <w:spacing w:line="480" w:lineRule="auto"/>
+        <w:rPr>
+          <w:rFonts w:asciiTheme="majorBidi" w:hAnsiTheme="majorBidi" w:cstheme="majorBidi"/>
+          <w:szCs w:val="28"/>
+        </w:rPr>
+      </w:pPr>
+      <w:r>
+        <w:rPr>
+          <w:rFonts w:asciiTheme="majorBidi" w:hAnsiTheme="majorBidi" w:cstheme="majorBidi"/>
+          <w:szCs w:val="28"/>
+        </w:rPr>
+        <w:t>Drug Discovery</w:t>
+      </w:r>
+    </w:p>
+    <w:p>
+      <w:pPr>
+        <w:spacing w:line="480" w:lineRule="auto"/>
+        <w:ind w:firstLine="360"/>
+        <w:rPr>
+          <w:rFonts w:asciiTheme="majorBidi" w:hAnsiTheme="majorBidi" w:cstheme="majorBidi"/>
+          <w:sz w:val="24"/>
+          <w:szCs w:val="24"/>
+        </w:rPr>
+      </w:pPr>
+      <w:r>
+        <w:rPr>
+          <w:rFonts w:asciiTheme="majorBidi" w:hAnsiTheme="majorBidi" w:cstheme="majorBidi"/>
+          <w:sz w:val="24"/>
+          <w:szCs w:val="24"/>
+        </w:rPr>
+        <w:t>To identify potential drugs that can reverse the 5 genes of interest from the mutual pathways, the Connectivity map</w:t>
+      </w:r>
+      <w:r>
+        <w:rPr>
+          <w:rFonts w:asciiTheme="majorBidi" w:hAnsiTheme="majorBidi" w:cstheme="majorBidi"/>
+          <w:sz w:val="24"/>
+          <w:szCs w:val="24"/>
+        </w:rPr>
+        <w:t xml:space="preserve"> </w:t>
+      </w:r>
+      <w:r>
+        <w:rPr>
+          <w:rFonts w:asciiTheme="majorBidi" w:hAnsiTheme="majorBidi" w:cstheme="majorBidi"/>
+          <w:sz w:val="24"/>
+          <w:szCs w:val="24"/>
+        </w:rPr>
+        <w:fldChar w:fldCharType="begin">
+          <w:fldData xml:space="preserve">PEVuZE5vdGU+PENpdGU+PEF1dGhvcj5TdWJyYW1hbmlhbjwvQXV0aG9yPjxZZWFyPjIwMTc8L1ll
+YXI+PFJlY051bT4xOTY8L1JlY051bT48RGlzcGxheVRleHQ+WzFdPC9EaXNwbGF5VGV4dD48cmVj
+b3JkPjxyZWMtbnVtYmVyPjE5NjwvcmVjLW51bWJlcj48Zm9yZWlnbi1rZXlzPjxrZXkgYXBwPSJF
+TiIgZGItaWQ9ImUwYWF3enR3N3h4ZHdsZWUwem94ZDV0NjJlcGEyc3oyZXNlZiIgdGltZXN0YW1w
+PSIxNzAzNzM2MjAwIj4xOTY8L2tleT48L2ZvcmVpZ24ta2V5cz48cmVmLXR5cGUgbmFtZT0iSm91
+cm5hbCBBcnRpY2xlIj4xNzwvcmVmLXR5cGU+PGNvbnRyaWJ1dG9ycz48YXV0aG9ycz48YXV0aG9y
+PlN1YnJhbWFuaWFuLCBBLjwvYXV0aG9yPjxhdXRob3I+TmFyYXlhbiwgUi48L2F1dGhvcj48YXV0
+aG9yPkNvcnNlbGxvLCBTLiBNLjwvYXV0aG9yPjxhdXRob3I+UGVjaywgRC4gRC48L2F1dGhvcj48
+YXV0aG9yPk5hdG9saSwgVC4gRS48L2F1dGhvcj48YXV0aG9yPkx1LCBYLjwvYXV0aG9yPjxhdXRo
+b3I+R291bGQsIEouPC9hdXRob3I+PGF1dGhvcj5EYXZpcywgSi4gRi48L2F1dGhvcj48YXV0aG9y
+PlR1YmVsbGksIEEuIEEuPC9hdXRob3I+PGF1dGhvcj5Bc2llZHUsIEouIEsuPC9hdXRob3I+PGF1
+dGhvcj5MYWhyLCBELiBMLjwvYXV0aG9yPjxhdXRob3I+SGlyc2NobWFuLCBKLiBFLjwvYXV0aG9y
+PjxhdXRob3I+TGl1LCBaLjwvYXV0aG9yPjxhdXRob3I+RG9uYWh1ZSwgTS48L2F1dGhvcj48YXV0
+aG9yPkp1bGlhbiwgQi48L2F1dGhvcj48YXV0aG9yPktoYW4sIE0uPC9hdXRob3I+PGF1dGhvcj5X
+YWRkZW4sIEQuPC9hdXRob3I+PGF1dGhvcj5TbWl0aCwgSS4gQy48L2F1dGhvcj48YXV0aG9yPkxh
+bSwgRC48L2F1dGhvcj48YXV0aG9yPkxpYmVyem9uLCBBLjwvYXV0aG9yPjxhdXRob3I+VG9kZXIs
+IEMuPC9hdXRob3I+PGF1dGhvcj5CYWd1bCwgTS48L2F1dGhvcj48YXV0aG9yPk9yemVjaG93c2tp
+LCBNLjwvYXV0aG9yPjxhdXRob3I+RW5hY2hlLCBPLiBNLjwvYXV0aG9yPjxhdXRob3I+UGljY2lv
+bmksIEYuPC9hdXRob3I+PGF1dGhvcj5Kb2huc29uLCBTLiBBLjwvYXV0aG9yPjxhdXRob3I+THlv
+bnMsIE4uIEouPC9hdXRob3I+PGF1dGhvcj5CZXJnZXIsIEEuIEguPC9hdXRob3I+PGF1dGhvcj5T
+aGFtamksIEEuIEYuPC9hdXRob3I+PGF1dGhvcj5Ccm9va3MsIEEuIE4uPC9hdXRob3I+PGF1dGhv
+cj5WcmNpYywgQS48L2F1dGhvcj48YXV0aG9yPkZseW5uLCBDLjwvYXV0aG9yPjxhdXRob3I+Um9z
+YWlucywgSi48L2F1dGhvcj48YXV0aG9yPlRha2VkYSwgRC4gWS48L2F1dGhvcj48YXV0aG9yPkh1
+LCBSLjwvYXV0aG9yPjxhdXRob3I+RGF2aXNvbiwgRC48L2F1dGhvcj48YXV0aG9yPkxhbWIsIEou
+PC9hdXRob3I+PGF1dGhvcj5BcmRsaWUsIEsuPC9hdXRob3I+PGF1dGhvcj5Ib2dzdHJvbSwgTC48
+L2F1dGhvcj48YXV0aG9yPkdyZWVuc2lkZSwgUC48L2F1dGhvcj48YXV0aG9yPkdyYXksIE4uIFMu
+PC9hdXRob3I+PGF1dGhvcj5DbGVtb25zLCBQLiBBLjwvYXV0aG9yPjxhdXRob3I+U2lsdmVyLCBT
+LjwvYXV0aG9yPjxhdXRob3I+V3UsIFguPC9hdXRob3I+PGF1dGhvcj5aaGFvLCBXLiBOLjwvYXV0
+aG9yPjxhdXRob3I+UmVhZC1CdXR0b24sIFcuPC9hdXRob3I+PGF1dGhvcj5XdSwgWC48L2F1dGhv
+cj48YXV0aG9yPkhhZ2dhcnR5LCBTLiBKLjwvYXV0aG9yPjxhdXRob3I+Um9uY28sIEwuIFYuPC9h
+dXRob3I+PGF1dGhvcj5Cb2VobSwgSi4gUy48L2F1dGhvcj48YXV0aG9yPlNjaHJlaWJlciwgUy4g
+TC48L2F1dGhvcj48YXV0aG9yPkRvZW5jaCwgSi4gRy48L2F1dGhvcj48YXV0aG9yPkJpdHRrZXIs
+IEouIEEuPC9hdXRob3I+PGF1dGhvcj5Sb290LCBELiBFLjwvYXV0aG9yPjxhdXRob3I+V29uZywg
+Qi48L2F1dGhvcj48YXV0aG9yPkdvbHViLCBULiBSLjwvYXV0aG9yPjwvYXV0aG9ycz48L2NvbnRy
+aWJ1dG9ycz48YXV0aC1hZGRyZXNzPkJyb2FkIEluc3RpdHV0ZSBvZiBNSVQgYW5kIEhhcnZhcmQs
+IENhbWJyaWRnZSwgTUEgMDIxNDIsIFVTQS4mI3hEO0Jyb2FkIEluc3RpdHV0ZSBvZiBNSVQgYW5k
+IEhhcnZhcmQsIENhbWJyaWRnZSwgTUEgMDIxNDIsIFVTQTsgRGVwYXJ0bWVudCBvZiBNZWRpY2Fs
+IE9uY29sb2d5LCBEYW5hLUZhcmJlciBDYW5jZXIgSW5zdGl0dXRlLCBCb3N0b24sIE1BIDAyMjE1
+LCBVU0E7IEhhcnZhcmQgTWVkaWNhbCBTY2hvb2wsIEJvc3RvbiwgTUEgMDIxMTUsIFVTQS4mI3hE
+O0Jyb2FkIEluc3RpdHV0ZSBvZiBNSVQgYW5kIEhhcnZhcmQsIENhbWJyaWRnZSwgTUEgMDIxNDIs
+IFVTQTsgSGFydmFyZCBNZWRpY2FsIFNjaG9vbCwgQm9zdG9uLCBNQSAwMjExNSwgVVNBOyBEZXBh
+cnRtZW50IG9mIENhbmNlciBCaW9sb2d5LCBEYW5hLUZhcmJlciBDYW5jZXIgSW5zdGl0dXRlLCBC
+b3N0b24sIE1BIDAyMjE1LCBVU0EuJiN4RDtCcm9hZCBJbnN0aXR1dGUgb2YgTUlUIGFuZCBIYXJ2
+YXJkLCBDYW1icmlkZ2UsIE1BIDAyMTQyLCBVU0E7IEhhcnZhcmQgTWVkaWNhbCBTY2hvb2wsIEJv
+c3RvbiwgTUEgMDIxMTUsIFVTQTsgRGVwYXJ0bWVudCBvZiBOZXVyb2xvZ3ksIE1hc3NhY2h1c2V0
+dHMgR2VuZXJhbCBIb3NwaXRhbCwgQm9zdG9uLCBNQSAwMjExNCwgVVNBLiYjeEQ7QnJvYWQgSW5z
+dGl0dXRlIG9mIE1JVCBhbmQgSGFydmFyZCwgQ2FtYnJpZGdlLCBNQSAwMjE0MiwgVVNBOyBEZXBh
+cnRtZW50IG9mIENoZW1pc3RyeSBhbmQgQ2hlbWljYWwgQmlvbG9neSwgSGFydmFyZCBVbml2ZXJz
+aXR5LCBDYW1icmlkZ2UsIE1BIDAyMTM4LCBVU0E7IEhvd2FyZCBIdWdoZXMgTWVkaWNhbCBJbnN0
+aXR1dGUsIENoZXZ5IENoYXNlLCBNRCAyMDgxNSwgVVNBLiYjeEQ7QnJvYWQgSW5zdGl0dXRlIG9m
+IE1JVCBhbmQgSGFydmFyZCwgQ2FtYnJpZGdlLCBNQSAwMjE0MiwgVVNBOyBIYXJ2YXJkIE1lZGlj
+YWwgU2Nob29sLCBCb3N0b24sIE1BIDAyMTE1LCBVU0E7IEhvd2FyZCBIdWdoZXMgTWVkaWNhbCBJ
+bnN0aXR1dGUsIENoZXZ5IENoYXNlLCBNRCAyMDgxNSwgVVNBOyBEZXBhcnRtZW50IG9mIFBlZGlh
+dHJpYyBPbmNvbG9neSwgRGFuYS1GYXJiZXIgQ2FuY2VyIEluc3RpdHV0ZSwgQm9zdG9uLCBNQSAw
+MjIxNSwgVVNBLiBFbGVjdHJvbmljIGFkZHJlc3M6IGdvbHViQGJyb2FkaW5zdGl0dXRlLm9yZy48
+L2F1dGgtYWRkcmVzcz48dGl0bGVzPjx0aXRsZT5BIE5leHQgR2VuZXJhdGlvbiBDb25uZWN0aXZp
+dHkgTWFwOiBMMTAwMCBQbGF0Zm9ybSBhbmQgdGhlIEZpcnN0IDEsMDAwLDAwMCBQcm9maWxlczwv
+dGl0bGU+PHNlY29uZGFyeS10aXRsZT5DZWxsPC9zZWNvbmRhcnktdGl0bGU+PC90aXRsZXM+PHBl
+cmlvZGljYWw+PGZ1bGwtdGl0bGU+Q2VsbDwvZnVsbC10aXRsZT48L3BlcmlvZGljYWw+PHBhZ2Vz
+PjE0MzctMTQ1MiBlMTc8L3BhZ2VzPjx2b2x1bWU+MTcxPC92b2x1bWU+PG51bWJlcj42PC9udW1i
+ZXI+PGtleXdvcmRzPjxrZXl3b3JkPkNlbGwgTGluZSwgVHVtb3I8L2tleXdvcmQ+PGtleXdvcmQ+
+RHJ1ZyBSZXNpc3RhbmNlLCBOZW9wbGFzbTwva2V5d29yZD48a2V5d29yZD5HZW5lIEV4cHJlc3Np
+b24gUHJvZmlsaW5nL2Vjb25vbWljcy8qbWV0aG9kczwva2V5d29yZD48a2V5d29yZD5IdW1hbnM8
+L2tleXdvcmQ+PGtleXdvcmQ+TmVvcGxhc21zL2RydWcgdGhlcmFweTwva2V5d29yZD48a2V5d29y
+ZD5PcmdhbiBTcGVjaWZpY2l0eTwva2V5d29yZD48a2V5d29yZD5QaGFybWFjZXV0aWNhbCBQcmVw
+YXJhdGlvbnMvbWV0YWJvbGlzbTwva2V5d29yZD48a2V5d29yZD5TZXF1ZW5jZSBBbmFseXNpcywg
+Uk5BL2Vjb25vbWljcy9tZXRob2RzPC9rZXl3b3JkPjxrZXl3b3JkPlNtYWxsIE1vbGVjdWxlIExp
+YnJhcmllczwva2V5d29yZD48a2V5d29yZD5GdW5jdGlvbmFsIGdlbm9taWNzPC9rZXl3b3JkPjxr
+ZXl3b3JkPmNoZW1pY2FsIGJpb2xvZ3k8L2tleXdvcmQ+PGtleXdvcmQ+Z2VuZSBleHByZXNzaW9u
+IHByb2ZpbGluZzwva2V5d29yZD48L2tleXdvcmRzPjxkYXRlcz48eWVhcj4yMDE3PC95ZWFyPjxw
+dWItZGF0ZXM+PGRhdGU+Tm92IDMwPC9kYXRlPjwvcHViLWRhdGVzPjwvZGF0ZXM+PGlzYm4+MTA5
+Ny00MTcyIChFbGVjdHJvbmljKSYjeEQ7MDA5Mi04Njc0IChQcmludCkmI3hEOzAwOTItODY3NCAo
+TGlua2luZyk8L2lzYm4+PGFjY2Vzc2lvbi1udW0+MjkxOTUwNzg8L2FjY2Vzc2lvbi1udW0+PHVy
+bHM+PHJlbGF0ZWQtdXJscz48dXJsPmh0dHBzOi8vd3d3Lm5jYmkubmxtLm5paC5nb3YvcHVibWVk
+LzI5MTk1MDc4PC91cmw+PC9yZWxhdGVkLXVybHM+PC91cmxzPjxjdXN0b20yPlBNQzU5OTAwMjM8
+L2N1c3RvbTI+PGVsZWN0cm9uaWMtcmVzb3VyY2UtbnVtPjEwLjEwMTYvai5jZWxsLjIwMTcuMTAu
+MDQ5PC9lbGVjdHJvbmljLXJlc291cmNlLW51bT48cmVtb3RlLWRhdGFiYXNlLW5hbWU+TWVkbGlu
+ZTwvcmVtb3RlLWRhdGFiYXNlLW5hbWU+PHJlbW90ZS1kYXRhYmFzZS1wcm92aWRlcj5OTE08L3Jl
+bW90ZS1kYXRhYmFzZS1wcm92aWRlcj48L3JlY29yZD48L0NpdGU+PC9FbmROb3RlPgB=
+</w:fldData>
+        </w:fldChar>
+      </w:r>
+      <w:r>
+        <w:rPr>
+          <w:rFonts w:asciiTheme="majorBidi" w:hAnsiTheme="majorBidi" w:cstheme="majorBidi"/>
+          <w:sz w:val="24"/>
+          <w:szCs w:val="24"/>
+        </w:rPr>
+        <w:instrText xml:space="preserve"> ADDIN EN.CITE </w:instrText>
+      </w:r>
+      <w:r>
+        <w:rPr>
+          <w:rFonts w:asciiTheme="majorBidi" w:hAnsiTheme="majorBidi" w:cstheme="majorBidi"/>
+          <w:sz w:val="24"/>
+          <w:szCs w:val="24"/>
+        </w:rPr>
+        <w:fldChar w:fldCharType="begin">
+          <w:fldData xml:space="preserve">PEVuZE5vdGU+PENpdGU+PEF1dGhvcj5TdWJyYW1hbmlhbjwvQXV0aG9yPjxZZWFyPjIwMTc8L1ll
+YXI+PFJlY051bT4xOTY8L1JlY051bT48RGlzcGxheVRleHQ+WzFdPC9EaXNwbGF5VGV4dD48cmVj
+b3JkPjxyZWMtbnVtYmVyPjE5NjwvcmVjLW51bWJlcj48Zm9yZWlnbi1rZXlzPjxrZXkgYXBwPSJF
+TiIgZGItaWQ9ImUwYWF3enR3N3h4ZHdsZWUwem94ZDV0NjJlcGEyc3oyZXNlZiIgdGltZXN0YW1w
+PSIxNzAzNzM2MjAwIj4xOTY8L2tleT48L2ZvcmVpZ24ta2V5cz48cmVmLXR5cGUgbmFtZT0iSm91
+cm5hbCBBcnRpY2xlIj4xNzwvcmVmLXR5cGU+PGNvbnRyaWJ1dG9ycz48YXV0aG9ycz48YXV0aG9y
+PlN1YnJhbWFuaWFuLCBBLjwvYXV0aG9yPjxhdXRob3I+TmFyYXlhbiwgUi48L2F1dGhvcj48YXV0
+aG9yPkNvcnNlbGxvLCBTLiBNLjwvYXV0aG9yPjxhdXRob3I+UGVjaywgRC4gRC48L2F1dGhvcj48
+YXV0aG9yPk5hdG9saSwgVC4gRS48L2F1dGhvcj48YXV0aG9yPkx1LCBYLjwvYXV0aG9yPjxhdXRo
+b3I+R291bGQsIEouPC9hdXRob3I+PGF1dGhvcj5EYXZpcywgSi4gRi48L2F1dGhvcj48YXV0aG9y
+PlR1YmVsbGksIEEuIEEuPC9hdXRob3I+PGF1dGhvcj5Bc2llZHUsIEouIEsuPC9hdXRob3I+PGF1
+dGhvcj5MYWhyLCBELiBMLjwvYXV0aG9yPjxhdXRob3I+SGlyc2NobWFuLCBKLiBFLjwvYXV0aG9y
+PjxhdXRob3I+TGl1LCBaLjwvYXV0aG9yPjxhdXRob3I+RG9uYWh1ZSwgTS48L2F1dGhvcj48YXV0
+aG9yPkp1bGlhbiwgQi48L2F1dGhvcj48YXV0aG9yPktoYW4sIE0uPC9hdXRob3I+PGF1dGhvcj5X
+YWRkZW4sIEQuPC9hdXRob3I+PGF1dGhvcj5TbWl0aCwgSS4gQy48L2F1dGhvcj48YXV0aG9yPkxh
+bSwgRC48L2F1dGhvcj48YXV0aG9yPkxpYmVyem9uLCBBLjwvYXV0aG9yPjxhdXRob3I+VG9kZXIs
+IEMuPC9hdXRob3I+PGF1dGhvcj5CYWd1bCwgTS48L2F1dGhvcj48YXV0aG9yPk9yemVjaG93c2tp
+LCBNLjwvYXV0aG9yPjxhdXRob3I+RW5hY2hlLCBPLiBNLjwvYXV0aG9yPjxhdXRob3I+UGljY2lv
+bmksIEYuPC9hdXRob3I+PGF1dGhvcj5Kb2huc29uLCBTLiBBLjwvYXV0aG9yPjxhdXRob3I+THlv
+bnMsIE4uIEouPC9hdXRob3I+PGF1dGhvcj5CZXJnZXIsIEEuIEguPC9hdXRob3I+PGF1dGhvcj5T
+aGFtamksIEEuIEYuPC9hdXRob3I+PGF1dGhvcj5Ccm9va3MsIEEuIE4uPC9hdXRob3I+PGF1dGhv
+cj5WcmNpYywgQS48L2F1dGhvcj48YXV0aG9yPkZseW5uLCBDLjwvYXV0aG9yPjxhdXRob3I+Um9z
+YWlucywgSi48L2F1dGhvcj48YXV0aG9yPlRha2VkYSwgRC4gWS48L2F1dGhvcj48YXV0aG9yPkh1
+LCBSLjwvYXV0aG9yPjxhdXRob3I+RGF2aXNvbiwgRC48L2F1dGhvcj48YXV0aG9yPkxhbWIsIEou
+PC9hdXRob3I+PGF1dGhvcj5BcmRsaWUsIEsuPC9hdXRob3I+PGF1dGhvcj5Ib2dzdHJvbSwgTC48
+L2F1dGhvcj48YXV0aG9yPkdyZWVuc2lkZSwgUC48L2F1dGhvcj48YXV0aG9yPkdyYXksIE4uIFMu
+PC9hdXRob3I+PGF1dGhvcj5DbGVtb25zLCBQLiBBLjwvYXV0aG9yPjxhdXRob3I+U2lsdmVyLCBT
+LjwvYXV0aG9yPjxhdXRob3I+V3UsIFguPC9hdXRob3I+PGF1dGhvcj5aaGFvLCBXLiBOLjwvYXV0
+aG9yPjxhdXRob3I+UmVhZC1CdXR0b24sIFcuPC9hdXRob3I+PGF1dGhvcj5XdSwgWC48L2F1dGhv
+cj48YXV0aG9yPkhhZ2dhcnR5LCBTLiBKLjwvYXV0aG9yPjxhdXRob3I+Um9uY28sIEwuIFYuPC9h
+dXRob3I+PGF1dGhvcj5Cb2VobSwgSi4gUy48L2F1dGhvcj48YXV0aG9yPlNjaHJlaWJlciwgUy4g
+TC48L2F1dGhvcj48YXV0aG9yPkRvZW5jaCwgSi4gRy48L2F1dGhvcj48YXV0aG9yPkJpdHRrZXIs
+IEouIEEuPC9hdXRob3I+PGF1dGhvcj5Sb290LCBELiBFLjwvYXV0aG9yPjxhdXRob3I+V29uZywg
+Qi48L2F1dGhvcj48YXV0aG9yPkdvbHViLCBULiBSLjwvYXV0aG9yPjwvYXV0aG9ycz48L2NvbnRy
+aWJ1dG9ycz48YXV0aC1hZGRyZXNzPkJyb2FkIEluc3RpdHV0ZSBvZiBNSVQgYW5kIEhhcnZhcmQs
+IENhbWJyaWRnZSwgTUEgMDIxNDIsIFVTQS4mI3hEO0Jyb2FkIEluc3RpdHV0ZSBvZiBNSVQgYW5k
+IEhhcnZhcmQsIENhbWJyaWRnZSwgTUEgMDIxNDIsIFVTQTsgRGVwYXJ0bWVudCBvZiBNZWRpY2Fs
+IE9uY29sb2d5LCBEYW5hLUZhcmJlciBDYW5jZXIgSW5zdGl0dXRlLCBCb3N0b24sIE1BIDAyMjE1
+LCBVU0E7IEhhcnZhcmQgTWVkaWNhbCBTY2hvb2wsIEJvc3RvbiwgTUEgMDIxMTUsIFVTQS4mI3hE
+O0Jyb2FkIEluc3RpdHV0ZSBvZiBNSVQgYW5kIEhhcnZhcmQsIENhbWJyaWRnZSwgTUEgMDIxNDIs
+IFVTQTsgSGFydmFyZCBNZWRpY2FsIFNjaG9vbCwgQm9zdG9uLCBNQSAwMjExNSwgVVNBOyBEZXBh
+cnRtZW50IG9mIENhbmNlciBCaW9sb2d5LCBEYW5hLUZhcmJlciBDYW5jZXIgSW5zdGl0dXRlLCBC
+b3N0b24sIE1BIDAyMjE1LCBVU0EuJiN4RDtCcm9hZCBJbnN0aXR1dGUgb2YgTUlUIGFuZCBIYXJ2
+YXJkLCBDYW1icmlkZ2UsIE1BIDAyMTQyLCBVU0E7IEhhcnZhcmQgTWVkaWNhbCBTY2hvb2wsIEJv
+c3RvbiwgTUEgMDIxMTUsIFVTQTsgRGVwYXJ0bWVudCBvZiBOZXVyb2xvZ3ksIE1hc3NhY2h1c2V0
+dHMgR2VuZXJhbCBIb3NwaXRhbCwgQm9zdG9uLCBNQSAwMjExNCwgVVNBLiYjeEQ7QnJvYWQgSW5z
+dGl0dXRlIG9mIE1JVCBhbmQgSGFydmFyZCwgQ2FtYnJpZGdlLCBNQSAwMjE0MiwgVVNBOyBEZXBh
+cnRtZW50IG9mIENoZW1pc3RyeSBhbmQgQ2hlbWljYWwgQmlvbG9neSwgSGFydmFyZCBVbml2ZXJz
+aXR5LCBDYW1icmlkZ2UsIE1BIDAyMTM4LCBVU0E7IEhvd2FyZCBIdWdoZXMgTWVkaWNhbCBJbnN0
+aXR1dGUsIENoZXZ5IENoYXNlLCBNRCAyMDgxNSwgVVNBLiYjeEQ7QnJvYWQgSW5zdGl0dXRlIG9m
+IE1JVCBhbmQgSGFydmFyZCwgQ2FtYnJpZGdlLCBNQSAwMjE0MiwgVVNBOyBIYXJ2YXJkIE1lZGlj
+YWwgU2Nob29sLCBCb3N0b24sIE1BIDAyMTE1LCBVU0E7IEhvd2FyZCBIdWdoZXMgTWVkaWNhbCBJ
+bnN0aXR1dGUsIENoZXZ5IENoYXNlLCBNRCAyMDgxNSwgVVNBOyBEZXBhcnRtZW50IG9mIFBlZGlh
+dHJpYyBPbmNvbG9neSwgRGFuYS1GYXJiZXIgQ2FuY2VyIEluc3RpdHV0ZSwgQm9zdG9uLCBNQSAw
+MjIxNSwgVVNBLiBFbGVjdHJvbmljIGFkZHJlc3M6IGdvbHViQGJyb2FkaW5zdGl0dXRlLm9yZy48
+L2F1dGgtYWRkcmVzcz48dGl0bGVzPjx0aXRsZT5BIE5leHQgR2VuZXJhdGlvbiBDb25uZWN0aXZp
+dHkgTWFwOiBMMTAwMCBQbGF0Zm9ybSBhbmQgdGhlIEZpcnN0IDEsMDAwLDAwMCBQcm9maWxlczwv
+dGl0bGU+PHNlY29uZGFyeS10aXRsZT5DZWxsPC9zZWNvbmRhcnktdGl0bGU+PC90aXRsZXM+PHBl
+cmlvZGljYWw+PGZ1bGwtdGl0bGU+Q2VsbDwvZnVsbC10aXRsZT48L3BlcmlvZGljYWw+PHBhZ2Vz
+PjE0MzctMTQ1MiBlMTc8L3BhZ2VzPjx2b2x1bWU+MTcxPC92b2x1bWU+PG51bWJlcj42PC9udW1i
+ZXI+PGtleXdvcmRzPjxrZXl3b3JkPkNlbGwgTGluZSwgVHVtb3I8L2tleXdvcmQ+PGtleXdvcmQ+
+RHJ1ZyBSZXNpc3RhbmNlLCBOZW9wbGFzbTwva2V5d29yZD48a2V5d29yZD5HZW5lIEV4cHJlc3Np
+b24gUHJvZmlsaW5nL2Vjb25vbWljcy8qbWV0aG9kczwva2V5d29yZD48a2V5d29yZD5IdW1hbnM8
+L2tleXdvcmQ+PGtleXdvcmQ+TmVvcGxhc21zL2RydWcgdGhlcmFweTwva2V5d29yZD48a2V5d29y
+ZD5PcmdhbiBTcGVjaWZpY2l0eTwva2V5d29yZD48a2V5d29yZD5QaGFybWFjZXV0aWNhbCBQcmVw
+YXJhdGlvbnMvbWV0YWJvbGlzbTwva2V5d29yZD48a2V5d29yZD5TZXF1ZW5jZSBBbmFseXNpcywg
+Uk5BL2Vjb25vbWljcy9tZXRob2RzPC9rZXl3b3JkPjxrZXl3b3JkPlNtYWxsIE1vbGVjdWxlIExp
+YnJhcmllczwva2V5d29yZD48a2V5d29yZD5GdW5jdGlvbmFsIGdlbm9taWNzPC9rZXl3b3JkPjxr
+ZXl3b3JkPmNoZW1pY2FsIGJpb2xvZ3k8L2tleXdvcmQ+PGtleXdvcmQ+Z2VuZSBleHByZXNzaW9u
+IHByb2ZpbGluZzwva2V5d29yZD48L2tleXdvcmRzPjxkYXRlcz48eWVhcj4yMDE3PC95ZWFyPjxw
+dWItZGF0ZXM+PGRhdGU+Tm92IDMwPC9kYXRlPjwvcHViLWRhdGVzPjwvZGF0ZXM+PGlzYm4+MTA5
+Ny00MTcyIChFbGVjdHJvbmljKSYjeEQ7MDA5Mi04Njc0IChQcmludCkmI3hEOzAwOTItODY3NCAo
+TGlua2luZyk8L2lzYm4+PGFjY2Vzc2lvbi1udW0+MjkxOTUwNzg8L2FjY2Vzc2lvbi1udW0+PHVy
+bHM+PHJlbGF0ZWQtdXJscz48dXJsPmh0dHBzOi8vd3d3Lm5jYmkubmxtLm5paC5nb3YvcHVibWVk
+LzI5MTk1MDc4PC91cmw+PC9yZWxhdGVkLXVybHM+PC91cmxzPjxjdXN0b20yPlBNQzU5OTAwMjM8
+L2N1c3RvbTI+PGVsZWN0cm9uaWMtcmVzb3VyY2UtbnVtPjEwLjEwMTYvai5jZWxsLjIwMTcuMTAu
+MDQ5PC9lbGVjdHJvbmljLXJlc291cmNlLW51bT48cmVtb3RlLWRhdGFiYXNlLW5hbWU+TWVkbGlu
+ZTwvcmVtb3RlLWRhdGFiYXNlLW5hbWU+PHJlbW90ZS1kYXRhYmFzZS1wcm92aWRlcj5OTE08L3Jl
+bW90ZS1kYXRhYmFzZS1wcm92aWRlcj48L3JlY29yZD48L0NpdGU+PC9FbmROb3RlPgB=
+</w:fldData>
+        </w:fldChar>
+      </w:r>
+      <w:r>
+        <w:rPr>
+          <w:rFonts w:asciiTheme="majorBidi" w:hAnsiTheme="majorBidi" w:cstheme="majorBidi"/>
+          <w:sz w:val="24"/>
+          <w:szCs w:val="24"/>
+        </w:rPr>
+        <w:instrText xml:space="preserve"> ADDIN EN.CITE.DATA </w:instrText>
+      </w:r>
+      <w:r>
+        <w:rPr>
+          <w:rFonts w:asciiTheme="majorBidi" w:hAnsiTheme="majorBidi" w:cstheme="majorBidi"/>
+          <w:sz w:val="24"/>
+          <w:szCs w:val="24"/>
+        </w:rPr>
+      </w:r>
+      <w:r>
+        <w:rPr>
+          <w:rFonts w:asciiTheme="majorBidi" w:hAnsiTheme="majorBidi" w:cstheme="majorBidi"/>
+          <w:sz w:val="24"/>
+          <w:szCs w:val="24"/>
+        </w:rPr>
+        <w:fldChar w:fldCharType="end"/>
+      </w:r>
+      <w:r>
+        <w:rPr>
+          <w:rFonts w:asciiTheme="majorBidi" w:hAnsiTheme="majorBidi" w:cstheme="majorBidi"/>
+          <w:sz w:val="24"/>
+          <w:szCs w:val="24"/>
+        </w:rPr>
+        <w:fldChar w:fldCharType="separate"/>
+      </w:r>
+      <w:r>
+        <w:rPr>
+          <w:rFonts w:asciiTheme="majorBidi" w:hAnsiTheme="majorBidi" w:cstheme="majorBidi"/>
+          <w:noProof/>
+          <w:sz w:val="24"/>
+          <w:szCs w:val="24"/>
+        </w:rPr>
+        <w:t>[1]</w:t>
+      </w:r>
+      <w:r>
+        <w:rPr>
+          <w:rFonts w:asciiTheme="majorBidi" w:hAnsiTheme="majorBidi" w:cstheme="majorBidi"/>
+          <w:sz w:val="24"/>
+          <w:szCs w:val="24"/>
+        </w:rPr>
+        <w:fldChar w:fldCharType="end"/>
+      </w:r>
+      <w:r>
+        <w:rPr>
+          <w:rFonts w:asciiTheme="majorBidi" w:hAnsiTheme="majorBidi" w:cstheme="majorBidi"/>
+          <w:sz w:val="24"/>
+          <w:szCs w:val="24"/>
+        </w:rPr>
+        <w:t xml:space="preserve"> (CMAP)</w:t>
+      </w:r>
+      <w:r>
+        <w:rPr>
+          <w:rStyle w:val="FootnoteReference"/>
+          <w:rFonts w:asciiTheme="majorBidi" w:hAnsiTheme="majorBidi" w:cstheme="majorBidi"/>
+          <w:sz w:val="24"/>
+          <w:szCs w:val="24"/>
+        </w:rPr>
+        <w:footnoteReference w:id="4"/>
+      </w:r>
+      <w:r>
+        <w:rPr>
+          <w:rFonts w:asciiTheme="majorBidi" w:hAnsiTheme="majorBidi" w:cstheme="majorBidi"/>
+          <w:sz w:val="24"/>
+          <w:szCs w:val="24"/>
+        </w:rPr>
+        <w:t xml:space="preserve"> data from the broad institute was used (available on GEO: </w:t>
+      </w:r>
+      <w:r>
+        <w:rPr>
+          <w:rFonts w:asciiTheme="majorBidi" w:hAnsiTheme="majorBidi" w:cstheme="majorBidi"/>
+          <w:sz w:val="24"/>
+          <w:szCs w:val="24"/>
+        </w:rPr>
+        <w:t>GSE70138</w:t>
+      </w:r>
+      <w:r>
+        <w:rPr>
+          <w:rFonts w:asciiTheme="majorBidi" w:hAnsiTheme="majorBidi" w:cstheme="majorBidi"/>
+          <w:sz w:val="24"/>
+          <w:szCs w:val="24"/>
+        </w:rPr>
+        <w:t xml:space="preserve">). The dataset provides transcriptomic profiles for different perturbagens (e.g., drugs, chemical </w:t>
+      </w:r>
+      <w:proofErr w:type="gramStart"/>
+      <w:r>
+        <w:rPr>
+          <w:rFonts w:asciiTheme="majorBidi" w:hAnsiTheme="majorBidi" w:cstheme="majorBidi"/>
+          <w:sz w:val="24"/>
+          <w:szCs w:val="24"/>
+        </w:rPr>
+        <w:t>compounds</w:t>
+      </w:r>
+      <w:proofErr w:type="gramEnd"/>
+      <w:r>
+        <w:rPr>
+          <w:rFonts w:asciiTheme="majorBidi" w:hAnsiTheme="majorBidi" w:cstheme="majorBidi"/>
+          <w:sz w:val="24"/>
+          <w:szCs w:val="24"/>
+        </w:rPr>
+        <w:t xml:space="preserve"> and reagents) after being introduced to human cell lines. The dataset was filtered to only include FDA-approved drugs, and the five genes: </w:t>
+      </w:r>
+      <w:r>
+        <w:rPr>
+          <w:sz w:val="24"/>
+          <w:szCs w:val="21"/>
+        </w:rPr>
+        <w:t>NFKB1, NFKBIA, RELA, TRIM4, and SMAD4</w:t>
+      </w:r>
+      <w:r>
+        <w:rPr>
+          <w:sz w:val="24"/>
+          <w:szCs w:val="21"/>
+        </w:rPr>
+        <w:t xml:space="preserve">. Only four genes were found to have a measured gene expression in the CMAP dataset: </w:t>
+      </w:r>
+      <w:r>
+        <w:rPr>
+          <w:sz w:val="24"/>
+          <w:szCs w:val="21"/>
+        </w:rPr>
+        <w:t>NFKB1, NFKBIA, RELA, and SMAD4</w:t>
+      </w:r>
+      <w:r>
+        <w:rPr>
+          <w:sz w:val="24"/>
+          <w:szCs w:val="21"/>
+        </w:rPr>
+        <w:t xml:space="preserve">. The drugs were then filtered to only keep the ones with the ability to </w:t>
+      </w:r>
+      <w:r>
+        <w:rPr>
+          <w:sz w:val="24"/>
+          <w:szCs w:val="21"/>
+        </w:rPr>
+        <w:t xml:space="preserve">downregulate all four genes at once. Hence, they showed an upregulated status in AD, PD, and HD. </w:t>
       </w:r>
     </w:p>
     <w:p>
@@ -16014,7 +16521,7 @@
         </w:rPr>
         <w:t xml:space="preserve"> (</w:t>
       </w:r>
-      <w:hyperlink r:id="rId20" w:history="1">
+      <w:hyperlink r:id="rId22" w:history="1">
         <w:r>
           <w:rPr>
             <w:rStyle w:val="Hyperlink"/>
@@ -19493,9 +20000,113 @@
         <w:t>.</w:t>
       </w:r>
     </w:p>
+    <w:p>
+      <w:pPr>
+        <w:shd w:val="clear" w:color="auto" w:fill="FFFFFF"/>
+        <w:spacing w:before="100" w:beforeAutospacing="1" w:after="100" w:afterAutospacing="1" w:line="480" w:lineRule="auto"/>
+        <w:ind w:left="360"/>
+        <w:rPr>
+          <w:rFonts w:asciiTheme="majorBidi" w:eastAsia="Times New Roman" w:hAnsiTheme="majorBidi" w:cstheme="majorBidi"/>
+          <w:sz w:val="24"/>
+          <w:szCs w:val="24"/>
+        </w:rPr>
+      </w:pPr>
+    </w:p>
+    <w:p>
+      <w:pPr>
+        <w:pStyle w:val="EndNoteBibliography"/>
+        <w:ind w:left="720" w:hanging="720"/>
+        <w:rPr>
+          <w:noProof/>
+        </w:rPr>
+      </w:pPr>
+      <w:r>
+        <w:rPr>
+          <w:rFonts w:asciiTheme="majorBidi" w:eastAsia="Times New Roman" w:hAnsiTheme="majorBidi" w:cstheme="majorBidi"/>
+          <w:sz w:val="24"/>
+          <w:szCs w:val="24"/>
+        </w:rPr>
+        <w:fldChar w:fldCharType="begin"/>
+      </w:r>
+      <w:r>
+        <w:rPr>
+          <w:rFonts w:asciiTheme="majorBidi" w:eastAsia="Times New Roman" w:hAnsiTheme="majorBidi" w:cstheme="majorBidi"/>
+          <w:sz w:val="24"/>
+          <w:szCs w:val="24"/>
+        </w:rPr>
+        <w:instrText xml:space="preserve"> ADDIN EN.REFLIST </w:instrText>
+      </w:r>
+      <w:r>
+        <w:rPr>
+          <w:rFonts w:asciiTheme="majorBidi" w:eastAsia="Times New Roman" w:hAnsiTheme="majorBidi" w:cstheme="majorBidi"/>
+          <w:sz w:val="24"/>
+          <w:szCs w:val="24"/>
+        </w:rPr>
+        <w:fldChar w:fldCharType="separate"/>
+      </w:r>
+      <w:r>
+        <w:rPr>
+          <w:noProof/>
+        </w:rPr>
+        <w:t>[1]</w:t>
+      </w:r>
+      <w:r>
+        <w:rPr>
+          <w:noProof/>
+        </w:rPr>
+        <w:tab/>
+        <w:t>A. Subramanian</w:t>
+      </w:r>
+      <w:r>
+        <w:rPr>
+          <w:i/>
+          <w:noProof/>
+        </w:rPr>
+        <w:t xml:space="preserve"> et al.</w:t>
+      </w:r>
+      <w:r>
+        <w:rPr>
+          <w:noProof/>
+        </w:rPr>
+        <w:t xml:space="preserve">, "A Next Generation Connectivity Map: L1000 Platform and the First 1,000,000 Profiles," </w:t>
+      </w:r>
+      <w:r>
+        <w:rPr>
+          <w:i/>
+          <w:noProof/>
+        </w:rPr>
+        <w:t xml:space="preserve">Cell, </w:t>
+      </w:r>
+      <w:r>
+        <w:rPr>
+          <w:noProof/>
+        </w:rPr>
+        <w:t>vol. 171, no. 6, pp. 1437-1452 e17, Nov 30 2017, doi: 10.1016/j.cell.2017.10.049.</w:t>
+      </w:r>
+    </w:p>
+    <w:p>
+      <w:pPr>
+        <w:shd w:val="clear" w:color="auto" w:fill="FFFFFF"/>
+        <w:spacing w:before="100" w:beforeAutospacing="1" w:after="100" w:afterAutospacing="1" w:line="480" w:lineRule="auto"/>
+        <w:ind w:left="360"/>
+        <w:rPr>
+          <w:rFonts w:asciiTheme="majorBidi" w:eastAsia="Times New Roman" w:hAnsiTheme="majorBidi" w:cstheme="majorBidi"/>
+          <w:sz w:val="24"/>
+          <w:szCs w:val="24"/>
+        </w:rPr>
+      </w:pPr>
+      <w:r>
+        <w:rPr>
+          <w:rFonts w:asciiTheme="majorBidi" w:eastAsia="Times New Roman" w:hAnsiTheme="majorBidi" w:cstheme="majorBidi"/>
+          <w:sz w:val="24"/>
+          <w:szCs w:val="24"/>
+        </w:rPr>
+        <w:fldChar w:fldCharType="end"/>
+      </w:r>
+    </w:p>
     <w:sectPr>
-      <w:footerReference w:type="even" r:id="rId21"/>
-      <w:footerReference w:type="default" r:id="rId22"/>
+      <w:footerReference w:type="even" r:id="rId23"/>
+      <w:footerReference w:type="default" r:id="rId24"/>
       <w:pgSz w:w="12240" w:h="15840"/>
       <w:pgMar w:top="1440" w:right="1440" w:bottom="1440" w:left="1440" w:header="720" w:footer="720" w:gutter="0"/>
       <w:lnNumType w:countBy="1"/>
@@ -19926,6 +20537,19 @@
             <w:rStyle w:val="PageNumber"/>
           </w:rPr>
           <w:instrText xml:space="preserve"> PAGE </w:instrText>
+        </w:r>
+        <w:r>
+          <w:rPr>
+            <w:rStyle w:val="PageNumber"/>
+          </w:rPr>
+          <w:fldChar w:fldCharType="separate"/>
+        </w:r>
+        <w:r>
+          <w:rPr>
+            <w:rStyle w:val="PageNumber"/>
+            <w:noProof/>
+          </w:rPr>
+          <w:t>22</w:t>
         </w:r>
         <w:r>
           <w:rPr>
@@ -20120,6 +20744,33 @@
           <w:t>https://github.com/kevinblighe/EnhancedVolcano</w:t>
         </w:r>
       </w:hyperlink>
+    </w:p>
+  </w:footnote>
+  <w:footnote w:id="4">
+    <w:p>
+      <w:pPr>
+        <w:pStyle w:val="FootnoteText"/>
+      </w:pPr>
+      <w:r>
+        <w:rPr>
+          <w:rStyle w:val="FootnoteReference"/>
+        </w:rPr>
+        <w:footnoteRef/>
+      </w:r>
+      <w:r>
+        <w:t xml:space="preserve"> </w:t>
+      </w:r>
+      <w:hyperlink r:id="rId4" w:history="1">
+        <w:r>
+          <w:rPr>
+            <w:rStyle w:val="Hyperlink"/>
+          </w:rPr>
+          <w:t>https://www.broadinstitute.org/connectivity-map-cmap</w:t>
+        </w:r>
+      </w:hyperlink>
+      <w:r>
+        <w:t xml:space="preserve"> </w:t>
+      </w:r>
     </w:p>
   </w:footnote>
 </w:footnotes>
@@ -21730,7 +22381,6 @@
   <w:style w:type="character" w:default="1" w:styleId="DefaultParagraphFont">
     <w:name w:val="Default Paragraph Font"/>
     <w:uiPriority w:val="1"/>
-    <w:semiHidden/>
     <w:unhideWhenUsed/>
   </w:style>
   <w:style w:type="table" w:default="1" w:styleId="TableNormal">
@@ -22167,6 +22817,51 @@
     <w:unhideWhenUsed/>
     <w:rsid w:val="0011184A"/>
   </w:style>
+  <w:style w:type="paragraph" w:customStyle="1" w:styleId="EndNoteBibliographyTitle">
+    <w:name w:val="EndNote Bibliography Title"/>
+    <w:basedOn w:val="Normal"/>
+    <w:link w:val="EndNoteBibliographyTitleChar"/>
+    <w:rsid w:val="00275621"/>
+    <w:pPr>
+      <w:spacing w:after="0"/>
+      <w:jc w:val="center"/>
+    </w:pPr>
+    <w:rPr>
+      <w:rFonts w:cs="Times New Roman"/>
+    </w:rPr>
+  </w:style>
+  <w:style w:type="character" w:customStyle="1" w:styleId="EndNoteBibliographyTitleChar">
+    <w:name w:val="EndNote Bibliography Title Char"/>
+    <w:basedOn w:val="DefaultParagraphFont"/>
+    <w:link w:val="EndNoteBibliographyTitle"/>
+    <w:rsid w:val="00275621"/>
+    <w:rPr>
+      <w:rFonts w:ascii="Times New Roman" w:hAnsi="Times New Roman" w:cs="Times New Roman"/>
+      <w:sz w:val="28"/>
+    </w:rPr>
+  </w:style>
+  <w:style w:type="paragraph" w:customStyle="1" w:styleId="EndNoteBibliography">
+    <w:name w:val="EndNote Bibliography"/>
+    <w:basedOn w:val="Normal"/>
+    <w:link w:val="EndNoteBibliographyChar"/>
+    <w:rsid w:val="00275621"/>
+    <w:pPr>
+      <w:spacing w:line="240" w:lineRule="auto"/>
+    </w:pPr>
+    <w:rPr>
+      <w:rFonts w:cs="Times New Roman"/>
+    </w:rPr>
+  </w:style>
+  <w:style w:type="character" w:customStyle="1" w:styleId="EndNoteBibliographyChar">
+    <w:name w:val="EndNote Bibliography Char"/>
+    <w:basedOn w:val="DefaultParagraphFont"/>
+    <w:link w:val="EndNoteBibliography"/>
+    <w:rsid w:val="00275621"/>
+    <w:rPr>
+      <w:rFonts w:ascii="Times New Roman" w:hAnsi="Times New Roman" w:cs="Times New Roman"/>
+      <w:sz w:val="28"/>
+    </w:rPr>
+  </w:style>
 </w:styles>
 </file>
 

</xml_diff>